<commit_message>
fix zip code on paper registration forms
</commit_message>
<xml_diff>
--- a/downloads/RegistrationForm.docx
+++ b/downloads/RegistrationForm.docx
@@ -11,6 +11,8 @@
           <w:szCs w:val="24"/>
         </w:rPr>
       </w:pPr>
+      <w:bookmarkStart w:id="0" w:name="_GoBack"/>
+      <w:bookmarkEnd w:id="0"/>
       <w:r>
         <w:rPr>
           <w:rFonts w:ascii="Arial" w:hAnsi="Arial"/>
@@ -4321,8 +4323,6 @@
       <w:r>
         <w:t>)</w:t>
       </w:r>
-      <w:bookmarkStart w:id="0" w:name="_GoBack"/>
-      <w:bookmarkEnd w:id="0"/>
       <w:r>
         <w:rPr>
           <w:sz w:val="22"/>
@@ -9423,45 +9423,15 @@
       <w:pStyle w:val="Footer"/>
       <w:jc w:val="center"/>
     </w:pPr>
-    <w:smartTag w:uri="urn:schemas-microsoft-com:office:smarttags" w:element="address">
-      <w:smartTag w:uri="urn:schemas-microsoft-com:office:smarttags" w:element="Street">
-        <w:r>
-          <w:t>5500 Wabash Avenue</w:t>
-        </w:r>
-      </w:smartTag>
-      <w:r>
-        <w:t xml:space="preserve">, </w:t>
-      </w:r>
-      <w:smartTag w:uri="urn:schemas-microsoft-com:office:smarttags" w:element="City">
-        <w:r>
-          <w:t>Terre Haute</w:t>
-        </w:r>
-      </w:smartTag>
-      <w:r>
-        <w:t xml:space="preserve">, </w:t>
-      </w:r>
-      <w:smartTag w:uri="urn:schemas-microsoft-com:office:smarttags" w:element="State">
-        <w:r>
-          <w:t>IN</w:t>
-        </w:r>
-      </w:smartTag>
-      <w:r>
-        <w:t xml:space="preserve">  </w:t>
-      </w:r>
-      <w:smartTag w:uri="urn:schemas-microsoft-com:office:smarttags" w:element="PostalCode">
-        <w:r>
-          <w:t>47803-3999</w:t>
-        </w:r>
-      </w:smartTag>
-      <w:r>
-        <w:t xml:space="preserve"> </w:t>
-      </w:r>
-      <w:smartTag w:uri="urn:schemas-microsoft-com:office:smarttags" w:element="country-region">
-        <w:r>
-          <w:t>USA</w:t>
-        </w:r>
-      </w:smartTag>
-    </w:smartTag>
+    <w:r>
+      <w:t>5500 Wabash Avenue, Terre Haute, IN  47803-39</w:t>
+    </w:r>
+    <w:r>
+      <w:t>20</w:t>
+    </w:r>
+    <w:r>
+      <w:t xml:space="preserve"> USA</w:t>
+    </w:r>
   </w:p>
   <w:p>
     <w:pPr>

</xml_diff>